<commit_message>
changed SSH dir in the diagram so that it's more general
</commit_message>
<xml_diff>
--- a/Git and GitHub Basics Diagram.docx
+++ b/Git and GitHub Basics Diagram.docx
@@ -83,7 +83,7 @@
           </mc:Choice>
           <mc:Fallback>
             <w:pict>
-              <v:rect w14:anchorId="76E0898F" id="Rectangle 3" o:spid="_x0000_s1026" style="position:absolute;margin-left:37.7pt;margin-top:12.85pt;width:305.4pt;height:362.55pt;z-index:251570176;visibility:visible;mso-wrap-style:square;mso-width-percent:0;mso-height-percent:0;mso-wrap-distance-left:9pt;mso-wrap-distance-top:0;mso-wrap-distance-right:9pt;mso-wrap-distance-bottom:0;mso-position-horizontal:absolute;mso-position-horizontal-relative:text;mso-position-vertical:absolute;mso-position-vertical-relative:text;mso-width-percent:0;mso-height-percent:0;mso-width-relative:margin;mso-height-relative:margin;v-text-anchor:middle" o:gfxdata="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" filled="f" strokecolor="black [3213]" strokeweight="1pt"/>
+              <v:rect w14:anchorId="3EA71A51" id="Rectangle 3" o:spid="_x0000_s1026" style="position:absolute;margin-left:37.7pt;margin-top:12.85pt;width:305.4pt;height:362.55pt;z-index:251570176;visibility:visible;mso-wrap-style:square;mso-width-percent:0;mso-height-percent:0;mso-wrap-distance-left:9pt;mso-wrap-distance-top:0;mso-wrap-distance-right:9pt;mso-wrap-distance-bottom:0;mso-position-horizontal:absolute;mso-position-horizontal-relative:text;mso-position-vertical:absolute;mso-position-vertical-relative:text;mso-width-percent:0;mso-height-percent:0;mso-width-relative:margin;mso-height-relative:margin;v-text-anchor:middle" o:gfxdata="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" filled="f" strokecolor="black [3213]" strokeweight="1pt"/>
             </w:pict>
           </mc:Fallback>
         </mc:AlternateContent>
@@ -176,7 +176,7 @@
                 <v:stroke joinstyle="miter"/>
                 <v:path gradientshapeok="t" o:connecttype="rect"/>
               </v:shapetype>
-              <v:shape id="Text Box 2" o:spid="_x0000_s1026" type="#_x0000_t202" style="position:absolute;margin-left:92.05pt;margin-top:19.2pt;width:199.2pt;height:56.4pt;z-index:251544576;visibility:visible;mso-wrap-style:square;mso-width-percent:0;mso-height-percent:0;mso-wrap-distance-left:9pt;mso-wrap-distance-top:3.6pt;mso-wrap-distance-right:9pt;mso-wrap-distance-bottom:3.6pt;mso-position-horizontal:absolute;mso-position-horizontal-relative:text;mso-position-vertical:absolute;mso-position-vertical-relative:text;mso-width-percent:0;mso-height-percent:0;mso-width-relative:margin;mso-height-relative:margin;v-text-anchor:top" o:gfxdata="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">
+              <v:shape id="Text Box 2" o:spid="_x0000_s1026" type="#_x0000_t202" style="position:absolute;margin-left:92.05pt;margin-top:19.2pt;width:199.2pt;height:56.4pt;z-index:251544576;visibility:visible;mso-wrap-style:square;mso-width-percent:0;mso-height-percent:0;mso-wrap-distance-left:9pt;mso-wrap-distance-top:3.6pt;mso-wrap-distance-right:9pt;mso-wrap-distance-bottom:3.6pt;mso-position-horizontal:absolute;mso-position-horizontal-relative:text;mso-position-vertical:absolute;mso-position-vertical-relative:text;mso-width-percent:0;mso-height-percent:0;mso-width-relative:margin;mso-height-relative:margin;v-text-anchor:top" o:gfxdata="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">
                 <v:textbox>
                   <w:txbxContent>
                     <w:p>
@@ -302,7 +302,7 @@
           </mc:Choice>
           <mc:Fallback>
             <w:pict>
-              <v:shape w14:anchorId="7128667B" id="_x0000_s1027" type="#_x0000_t202" style="position:absolute;margin-left:33.4pt;margin-top:336.4pt;width:313.7pt;height:31.7pt;z-index:251801600;visibility:visible;mso-wrap-style:square;mso-width-percent:0;mso-height-percent:0;mso-wrap-distance-left:9pt;mso-wrap-distance-top:3.6pt;mso-wrap-distance-right:9pt;mso-wrap-distance-bottom:3.6pt;mso-position-horizontal:absolute;mso-position-horizontal-relative:text;mso-position-vertical:absolute;mso-position-vertical-relative:text;mso-width-percent:0;mso-height-percent:0;mso-width-relative:margin;mso-height-relative:margin;v-text-anchor:top" o:gfxdata="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">
+              <v:shape w14:anchorId="7128667B" id="_x0000_s1027" type="#_x0000_t202" style="position:absolute;margin-left:33.4pt;margin-top:336.4pt;width:313.7pt;height:31.7pt;z-index:251801600;visibility:visible;mso-wrap-style:square;mso-width-percent:0;mso-height-percent:0;mso-wrap-distance-left:9pt;mso-wrap-distance-top:3.6pt;mso-wrap-distance-right:9pt;mso-wrap-distance-bottom:3.6pt;mso-position-horizontal:absolute;mso-position-horizontal-relative:text;mso-position-vertical:absolute;mso-position-vertical-relative:text;mso-width-percent:0;mso-height-percent:0;mso-width-relative:margin;mso-height-relative:margin;v-text-anchor:top" o:gfxdata="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">
                 <v:textbox>
                   <w:txbxContent>
                     <w:p>
@@ -409,7 +409,7 @@
           </mc:Choice>
           <mc:Fallback>
             <w:pict>
-              <v:shape w14:anchorId="6D2AF508" id="_x0000_s1028" type="#_x0000_t202" style="position:absolute;margin-left:494.4pt;margin-top:38.3pt;width:108.6pt;height:19.8pt;z-index:251665408;visibility:visible;mso-wrap-style:square;mso-width-percent:0;mso-height-percent:0;mso-wrap-distance-left:9pt;mso-wrap-distance-top:3.6pt;mso-wrap-distance-right:9pt;mso-wrap-distance-bottom:3.6pt;mso-position-horizontal:absolute;mso-position-horizontal-relative:text;mso-position-vertical:absolute;mso-position-vertical-relative:text;mso-width-percent:0;mso-height-percent:0;mso-width-relative:margin;mso-height-relative:margin;v-text-anchor:top" o:gfxdata="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">
+              <v:shape w14:anchorId="6D2AF508" id="_x0000_s1028" type="#_x0000_t202" style="position:absolute;margin-left:494.4pt;margin-top:38.3pt;width:108.6pt;height:19.8pt;z-index:251665408;visibility:visible;mso-wrap-style:square;mso-width-percent:0;mso-height-percent:0;mso-wrap-distance-left:9pt;mso-wrap-distance-top:3.6pt;mso-wrap-distance-right:9pt;mso-wrap-distance-bottom:3.6pt;mso-position-horizontal:absolute;mso-position-horizontal-relative:text;mso-position-vertical:absolute;mso-position-vertical-relative:text;mso-width-percent:0;mso-height-percent:0;mso-width-relative:margin;mso-height-relative:margin;v-text-anchor:top" o:gfxdata="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">
                 <v:textbox>
                   <w:txbxContent>
                     <w:p>
@@ -500,7 +500,7 @@
           </mc:Choice>
           <mc:Fallback>
             <w:pict>
-              <v:rect w14:anchorId="79D16ACC" id="Rectangle 8" o:spid="_x0000_s1026" style="position:absolute;margin-left:473.1pt;margin-top:33.8pt;width:160.8pt;height:206.55pt;z-index:251699200;visibility:visible;mso-wrap-style:square;mso-width-percent:0;mso-height-percent:0;mso-wrap-distance-left:9pt;mso-wrap-distance-top:0;mso-wrap-distance-right:9pt;mso-wrap-distance-bottom:0;mso-position-horizontal:absolute;mso-position-horizontal-relative:text;mso-position-vertical:absolute;mso-position-vertical-relative:text;mso-width-percent:0;mso-height-percent:0;mso-width-relative:margin;mso-height-relative:margin;v-text-anchor:middle" o:gfxdata="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" filled="f" strokecolor="black [3213]" strokeweight="1pt"/>
+              <v:rect w14:anchorId="2A8F7ACF" id="Rectangle 8" o:spid="_x0000_s1026" style="position:absolute;margin-left:473.1pt;margin-top:33.8pt;width:160.8pt;height:206.55pt;z-index:251699200;visibility:visible;mso-wrap-style:square;mso-width-percent:0;mso-height-percent:0;mso-wrap-distance-left:9pt;mso-wrap-distance-top:0;mso-wrap-distance-right:9pt;mso-wrap-distance-bottom:0;mso-position-horizontal:absolute;mso-position-horizontal-relative:text;mso-position-vertical:absolute;mso-position-vertical-relative:text;mso-width-percent:0;mso-height-percent:0;mso-width-relative:margin;mso-height-relative:margin;v-text-anchor:middle" o:gfxdata="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" filled="f" strokecolor="black [3213]" strokeweight="1pt"/>
             </w:pict>
           </mc:Fallback>
         </mc:AlternateContent>
@@ -589,7 +589,7 @@
           </mc:Choice>
           <mc:Fallback>
             <w:pict>
-              <v:shape w14:anchorId="511300E0" id="_x0000_s1029" type="#_x0000_t202" style="position:absolute;margin-left:476.55pt;margin-top:176.95pt;width:154.25pt;height:58.8pt;z-index:251630592;visibility:visible;mso-wrap-style:square;mso-width-percent:0;mso-height-percent:0;mso-wrap-distance-left:9pt;mso-wrap-distance-top:3.6pt;mso-wrap-distance-right:9pt;mso-wrap-distance-bottom:3.6pt;mso-position-horizontal:absolute;mso-position-horizontal-relative:text;mso-position-vertical:absolute;mso-position-vertical-relative:text;mso-width-percent:0;mso-height-percent:0;mso-width-relative:margin;mso-height-relative:margin;v-text-anchor:top" o:gfxdata="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">
+              <v:shape w14:anchorId="511300E0" id="_x0000_s1029" type="#_x0000_t202" style="position:absolute;margin-left:476.55pt;margin-top:176.95pt;width:154.25pt;height:58.8pt;z-index:251630592;visibility:visible;mso-wrap-style:square;mso-width-percent:0;mso-height-percent:0;mso-wrap-distance-left:9pt;mso-wrap-distance-top:3.6pt;mso-wrap-distance-right:9pt;mso-wrap-distance-bottom:3.6pt;mso-position-horizontal:absolute;mso-position-horizontal-relative:text;mso-position-vertical:absolute;mso-position-vertical-relative:text;mso-width-percent:0;mso-height-percent:0;mso-width-relative:margin;mso-height-relative:margin;v-text-anchor:top" o:gfxdata="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">
                 <v:textbox>
                   <w:txbxContent>
                     <w:p>
@@ -689,7 +689,7 @@
           </mc:Choice>
           <mc:Fallback>
             <w:pict>
-              <v:shapetype w14:anchorId="2DE58431" id="_x0000_t13" coordsize="21600,21600" o:spt="13" adj="16200,5400" path="m@0,l@0@1,0@1,0@2@0@2@0,21600,21600,10800xe">
+              <v:shapetype w14:anchorId="56C09153" id="_x0000_t13" coordsize="21600,21600" o:spt="13" adj="16200,5400" path="m@0,l@0@1,0@1,0@2@0@2@0,21600,21600,10800xe">
                 <v:stroke joinstyle="miter"/>
                 <v:formulas>
                   <v:f eqn="val #0"/>
@@ -1524,7 +1524,7 @@
                                   <w:szCs w:val="21"/>
                                   <w:lang w:eastAsia="en-GB"/>
                                 </w:rPr>
-                                <w:t>:</w:t>
+                                <w:t>:YourUsername</w:t>
                               </w:r>
                               <w:r>
                                 <w:rPr>
@@ -1534,7 +1534,27 @@
                                   <w:szCs w:val="21"/>
                                   <w:lang w:eastAsia="en-GB"/>
                                 </w:rPr>
-                                <w:t>RayWLMo/Eng_89_Git_Basics.git</w:t>
+                                <w:t>/</w:t>
+                              </w:r>
+                              <w:r>
+                                <w:rPr>
+                                  <w:rStyle w:val="Hyperlink"/>
+                                  <w:rFonts w:ascii="Consolas" w:eastAsia="Times New Roman" w:hAnsi="Consolas" w:cs="Courier New"/>
+                                  <w:sz w:val="21"/>
+                                  <w:szCs w:val="21"/>
+                                  <w:lang w:eastAsia="en-GB"/>
+                                </w:rPr>
+                                <w:t>YourGitHubRepo</w:t>
+                              </w:r>
+                              <w:r>
+                                <w:rPr>
+                                  <w:rStyle w:val="Hyperlink"/>
+                                  <w:rFonts w:ascii="Consolas" w:eastAsia="Times New Roman" w:hAnsi="Consolas" w:cs="Courier New"/>
+                                  <w:sz w:val="21"/>
+                                  <w:szCs w:val="21"/>
+                                  <w:lang w:eastAsia="en-GB"/>
+                                </w:rPr>
+                                <w:t>.git</w:t>
                               </w:r>
                             </w:hyperlink>
                             <w:r>
@@ -1776,7 +1796,7 @@
           </mc:Choice>
           <mc:Fallback>
             <w:pict>
-              <v:shape w14:anchorId="4D3D900B" id="_x0000_s1032" type="#_x0000_t202" style="position:absolute;margin-left:40.8pt;margin-top:143.1pt;width:297.6pt;height:183.6pt;z-index:251525120;visibility:visible;mso-wrap-style:square;mso-width-percent:0;mso-height-percent:0;mso-wrap-distance-left:9pt;mso-wrap-distance-top:3.6pt;mso-wrap-distance-right:9pt;mso-wrap-distance-bottom:3.6pt;mso-position-horizontal:absolute;mso-position-horizontal-relative:text;mso-position-vertical:absolute;mso-position-vertical-relative:text;mso-width-percent:0;mso-height-percent:0;mso-width-relative:margin;mso-height-relative:margin;v-text-anchor:top" o:gfxdata="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">
+              <v:shape w14:anchorId="4D3D900B" id="_x0000_s1032" type="#_x0000_t202" style="position:absolute;margin-left:40.8pt;margin-top:143.1pt;width:297.6pt;height:183.6pt;z-index:251525120;visibility:visible;mso-wrap-style:square;mso-width-percent:0;mso-height-percent:0;mso-wrap-distance-left:9pt;mso-wrap-distance-top:3.6pt;mso-wrap-distance-right:9pt;mso-wrap-distance-bottom:3.6pt;mso-position-horizontal:absolute;mso-position-horizontal-relative:text;mso-position-vertical:absolute;mso-position-vertical-relative:text;mso-width-percent:0;mso-height-percent:0;mso-width-relative:margin;mso-height-relative:margin;v-text-anchor:top" o:gfxdata="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">
                 <v:textbox>
                   <w:txbxContent>
                     <w:p>
@@ -2127,7 +2147,7 @@
                             <w:szCs w:val="21"/>
                             <w:lang w:eastAsia="en-GB"/>
                           </w:rPr>
-                          <w:t>:</w:t>
+                          <w:t>:YourUsername</w:t>
                         </w:r>
                         <w:r>
                           <w:rPr>
@@ -2137,7 +2157,27 @@
                             <w:szCs w:val="21"/>
                             <w:lang w:eastAsia="en-GB"/>
                           </w:rPr>
-                          <w:t>RayWLMo/Eng_89_Git_Basics.git</w:t>
+                          <w:t>/</w:t>
+                        </w:r>
+                        <w:r>
+                          <w:rPr>
+                            <w:rStyle w:val="Hyperlink"/>
+                            <w:rFonts w:ascii="Consolas" w:eastAsia="Times New Roman" w:hAnsi="Consolas" w:cs="Courier New"/>
+                            <w:sz w:val="21"/>
+                            <w:szCs w:val="21"/>
+                            <w:lang w:eastAsia="en-GB"/>
+                          </w:rPr>
+                          <w:t>YourGitHubRepo</w:t>
+                        </w:r>
+                        <w:r>
+                          <w:rPr>
+                            <w:rStyle w:val="Hyperlink"/>
+                            <w:rFonts w:ascii="Consolas" w:eastAsia="Times New Roman" w:hAnsi="Consolas" w:cs="Courier New"/>
+                            <w:sz w:val="21"/>
+                            <w:szCs w:val="21"/>
+                            <w:lang w:eastAsia="en-GB"/>
+                          </w:rPr>
+                          <w:t>.git</w:t>
                         </w:r>
                       </w:hyperlink>
                       <w:r>
@@ -3358,14 +3398,8 @@
 <file path=customXml/itemProps4.xml><?xml version="1.0" encoding="utf-8"?>
 <ds:datastoreItem xmlns:ds="http://schemas.openxmlformats.org/officeDocument/2006/customXml" ds:itemID="{8C5228D9-8CBC-4C5F-BB2B-A5A3725296CD}">
   <ds:schemaRefs>
-    <ds:schemaRef ds:uri="http://purl.org/dc/terms/"/>
-    <ds:schemaRef ds:uri="http://schemas.microsoft.com/office/2006/documentManagement/types"/>
-    <ds:schemaRef ds:uri="http://schemas.openxmlformats.org/package/2006/metadata/core-properties"/>
-    <ds:schemaRef ds:uri="http://purl.org/dc/elements/1.1/"/>
     <ds:schemaRef ds:uri="http://schemas.microsoft.com/office/2006/metadata/properties"/>
     <ds:schemaRef ds:uri="http://schemas.microsoft.com/office/infopath/2007/PartnerControls"/>
-    <ds:schemaRef ds:uri="http://www.w3.org/XML/1998/namespace"/>
-    <ds:schemaRef ds:uri="http://purl.org/dc/dcmitype/"/>
   </ds:schemaRefs>
 </ds:datastoreItem>
 </file>
</xml_diff>